<commit_message>
12th week final Project
</commit_message>
<xml_diff>
--- a/Final_project/OutcomeofyourEDA.docx
+++ b/Final_project/OutcomeofyourEDA.docx
@@ -167,58 +167,34 @@
           <w:sz w:val="24"/>
           <w:szCs w:val="24"/>
         </w:rPr>
-        <w:t>HWY_DIST</w:t>
-      </w:r>
+        <w:t xml:space="preserve">HWY_DIST and </w:t>
+      </w:r>
+      <w:proofErr w:type="spellStart"/>
       <w:r>
         <w:rPr>
           <w:rFonts w:asciiTheme="minorHAnsi" w:eastAsiaTheme="minorHAnsi" w:hAnsiTheme="minorHAnsi" w:cstheme="minorBidi"/>
           <w:sz w:val="24"/>
           <w:szCs w:val="24"/>
         </w:rPr>
-        <w:t xml:space="preserve"> and </w:t>
-      </w:r>
-      <w:proofErr w:type="spellStart"/>
+        <w:t>months_sold</w:t>
+      </w:r>
+      <w:proofErr w:type="spellEnd"/>
       <w:r>
         <w:rPr>
           <w:rFonts w:asciiTheme="minorHAnsi" w:eastAsiaTheme="minorHAnsi" w:hAnsiTheme="minorHAnsi" w:cstheme="minorBidi"/>
           <w:sz w:val="24"/>
           <w:szCs w:val="24"/>
         </w:rPr>
-        <w:t>months_sold</w:t>
-      </w:r>
-      <w:proofErr w:type="spellEnd"/>
+        <w:t>, WATER_</w:t>
+      </w:r>
+      <w:proofErr w:type="gramStart"/>
       <w:r>
         <w:rPr>
           <w:rFonts w:asciiTheme="minorHAnsi" w:eastAsiaTheme="minorHAnsi" w:hAnsiTheme="minorHAnsi" w:cstheme="minorBidi"/>
           <w:sz w:val="24"/>
           <w:szCs w:val="24"/>
         </w:rPr>
-        <w:t xml:space="preserve">, </w:t>
-      </w:r>
-      <w:r>
-        <w:rPr>
-          <w:rFonts w:asciiTheme="minorHAnsi" w:eastAsiaTheme="minorHAnsi" w:hAnsiTheme="minorHAnsi" w:cstheme="minorBidi"/>
-          <w:sz w:val="24"/>
-          <w:szCs w:val="24"/>
-        </w:rPr>
-        <w:t>WATER_</w:t>
-      </w:r>
-      <w:proofErr w:type="gramStart"/>
-      <w:r>
-        <w:rPr>
-          <w:rFonts w:asciiTheme="minorHAnsi" w:eastAsiaTheme="minorHAnsi" w:hAnsiTheme="minorHAnsi" w:cstheme="minorBidi"/>
-          <w:sz w:val="24"/>
-          <w:szCs w:val="24"/>
-        </w:rPr>
-        <w:t>DIST</w:t>
-      </w:r>
-      <w:r>
-        <w:rPr>
-          <w:rFonts w:asciiTheme="minorHAnsi" w:eastAsiaTheme="minorHAnsi" w:hAnsiTheme="minorHAnsi" w:cstheme="minorBidi"/>
-          <w:sz w:val="24"/>
-          <w:szCs w:val="24"/>
-        </w:rPr>
-        <w:t xml:space="preserve">  could</w:t>
+        <w:t>DIST  could</w:t>
       </w:r>
       <w:proofErr w:type="gramEnd"/>
       <w:r>
@@ -354,15 +330,18 @@
         <w:t xml:space="preserve"> </w:t>
       </w:r>
       <w:r>
-        <w:t>l</w:t>
-      </w:r>
-      <w:r>
-        <w:t>earned pandas and the command used to do different statistical or data manipulation techniques or create plots.</w:t>
+        <w:t>learned pandas and the command used to do different statistical or data manipulation techniques or create plots.</w:t>
       </w:r>
       <w:r>
         <w:t xml:space="preserve"> </w:t>
       </w:r>
     </w:p>
+    <w:p>
+      <w:pPr>
+        <w:ind w:left="60"/>
+      </w:pPr>
+    </w:p>
+    <w:p/>
     <w:p>
       <w:pPr>
         <w:ind w:left="60"/>
@@ -897,6 +876,7 @@
   <w:style w:type="character" w:default="1" w:styleId="DefaultParagraphFont">
     <w:name w:val="Default Paragraph Font"/>
     <w:uiPriority w:val="1"/>
+    <w:semiHidden/>
     <w:unhideWhenUsed/>
   </w:style>
   <w:style w:type="table" w:default="1" w:styleId="TableNormal">
@@ -982,6 +962,20 @@
     <w:name w:val="normaltextrun"/>
     <w:basedOn w:val="DefaultParagraphFont"/>
     <w:rsid w:val="00222061"/>
+  </w:style>
+  <w:style w:type="paragraph" w:styleId="NormalWeb">
+    <w:name w:val="Normal (Web)"/>
+    <w:basedOn w:val="Normal"/>
+    <w:uiPriority w:val="99"/>
+    <w:semiHidden/>
+    <w:unhideWhenUsed/>
+    <w:rsid w:val="00152B5B"/>
+    <w:pPr>
+      <w:spacing w:before="100" w:beforeAutospacing="1" w:after="100" w:afterAutospacing="1"/>
+    </w:pPr>
+    <w:rPr>
+      <w:rFonts w:ascii="Times New Roman" w:eastAsia="Times New Roman" w:hAnsi="Times New Roman" w:cs="Times New Roman"/>
+    </w:rPr>
   </w:style>
 </w:styles>
 </file>

</xml_diff>